<commit_message>
Final Commit (.docx updated)
</commit_message>
<xml_diff>
--- a/Final Project Report - Database Systems.docx
+++ b/Final Project Report - Database Systems.docx
@@ -1748,6 +1748,7 @@
                 <w:szCs w:val="16"/>
               </w:rPr>
             </w:pPr>
+            <w:proofErr w:type="spellStart"/>
             <w:r>
               <w:rPr>
                 <w:rFonts w:asciiTheme="majorHAnsi" w:hAnsiTheme="majorHAnsi" w:cstheme="majorHAnsi"/>
@@ -1757,6 +1758,7 @@
               </w:rPr>
               <w:t>Hisyam</w:t>
             </w:r>
+            <w:proofErr w:type="spellEnd"/>
           </w:p>
           <w:p>
             <w:pPr>
@@ -2021,6 +2023,7 @@
                 <w:sz w:val="16"/>
               </w:rPr>
             </w:pPr>
+            <w:proofErr w:type="spellStart"/>
             <w:r>
               <w:rPr>
                 <w:rFonts w:asciiTheme="majorHAnsi" w:hAnsiTheme="majorHAnsi" w:cstheme="majorHAnsi"/>
@@ -2029,6 +2032,7 @@
               </w:rPr>
               <w:t>Muchsin</w:t>
             </w:r>
+            <w:proofErr w:type="spellEnd"/>
           </w:p>
           <w:p>
             <w:pPr>
@@ -2429,15 +2433,32 @@
                 <w:b/>
                 <w:sz w:val="16"/>
               </w:rPr>
-              <w:t xml:space="preserve">Course Name  </w:t>
-            </w:r>
+              <w:t xml:space="preserve">Course </w:t>
+            </w:r>
+            <w:proofErr w:type="gramStart"/>
             <w:r>
               <w:rPr>
                 <w:rFonts w:asciiTheme="majorHAnsi" w:hAnsiTheme="majorHAnsi" w:cstheme="majorHAnsi"/>
                 <w:b/>
                 <w:sz w:val="16"/>
               </w:rPr>
+              <w:t xml:space="preserve">Name  </w:t>
+            </w:r>
+            <w:r>
+              <w:rPr>
+                <w:rFonts w:asciiTheme="majorHAnsi" w:hAnsiTheme="majorHAnsi" w:cstheme="majorHAnsi"/>
+                <w:b/>
+                <w:sz w:val="16"/>
+              </w:rPr>
               <w:tab/>
+            </w:r>
+            <w:proofErr w:type="gramEnd"/>
+            <w:r>
+              <w:rPr>
+                <w:rFonts w:asciiTheme="majorHAnsi" w:hAnsiTheme="majorHAnsi" w:cstheme="majorHAnsi"/>
+                <w:b/>
+                <w:sz w:val="16"/>
+              </w:rPr>
               <w:t xml:space="preserve"> </w:t>
             </w:r>
             <w:r>
@@ -2693,8 +2714,18 @@
                 <w:b/>
                 <w:sz w:val="16"/>
               </w:rPr>
-              <w:t>Nurul Qomariyah</w:t>
-            </w:r>
+              <w:t xml:space="preserve">Nurul </w:t>
+            </w:r>
+            <w:proofErr w:type="spellStart"/>
+            <w:r>
+              <w:rPr>
+                <w:rFonts w:asciiTheme="majorHAnsi" w:hAnsiTheme="majorHAnsi" w:cstheme="majorHAnsi"/>
+                <w:b/>
+                <w:sz w:val="16"/>
+              </w:rPr>
+              <w:t>Qomariyah</w:t>
+            </w:r>
+            <w:proofErr w:type="spellEnd"/>
           </w:p>
         </w:tc>
       </w:tr>
@@ -3918,14 +3949,34 @@
         <w:tab/>
         <w:t xml:space="preserve">2.   </w:t>
       </w:r>
+      <w:proofErr w:type="spellStart"/>
       <w:r>
         <w:rPr>
           <w:rFonts w:asciiTheme="majorHAnsi" w:hAnsiTheme="majorHAnsi" w:cstheme="majorHAnsi"/>
           <w:sz w:val="16"/>
           <w:szCs w:val="16"/>
         </w:rPr>
-        <w:t>Muchsin Hisyam</w:t>
-      </w:r>
+        <w:t>Muchsin</w:t>
+      </w:r>
+      <w:proofErr w:type="spellEnd"/>
+      <w:r>
+        <w:rPr>
+          <w:rFonts w:asciiTheme="majorHAnsi" w:hAnsiTheme="majorHAnsi" w:cstheme="majorHAnsi"/>
+          <w:sz w:val="16"/>
+          <w:szCs w:val="16"/>
+        </w:rPr>
+        <w:t xml:space="preserve"> </w:t>
+      </w:r>
+      <w:proofErr w:type="spellStart"/>
+      <w:r>
+        <w:rPr>
+          <w:rFonts w:asciiTheme="majorHAnsi" w:hAnsiTheme="majorHAnsi" w:cstheme="majorHAnsi"/>
+          <w:sz w:val="16"/>
+          <w:szCs w:val="16"/>
+        </w:rPr>
+        <w:t>Hisyam</w:t>
+      </w:r>
+      <w:proofErr w:type="spellEnd"/>
       <w:r>
         <w:rPr>
           <w:rFonts w:asciiTheme="majorHAnsi" w:hAnsiTheme="majorHAnsi" w:cstheme="majorHAnsi"/>
@@ -4093,7 +4144,23 @@
           <w:sz w:val="24"/>
           <w:szCs w:val="24"/>
         </w:rPr>
-        <w:t xml:space="preserve">Each business have their own needs and wants. We shouldn’t make a sophisticated and complex application with features that the business will clearly not use; this may even make them feel burdened (by the application). That’s why we interviewed the owner directly and asked for the specific things she needs from our program. With the interview, we came up with several features to work on: </w:t>
+        <w:t xml:space="preserve">Each business </w:t>
+      </w:r>
+      <w:proofErr w:type="gramStart"/>
+      <w:r>
+        <w:rPr>
+          <w:sz w:val="24"/>
+          <w:szCs w:val="24"/>
+        </w:rPr>
+        <w:t>have</w:t>
+      </w:r>
+      <w:proofErr w:type="gramEnd"/>
+      <w:r>
+        <w:rPr>
+          <w:sz w:val="24"/>
+          <w:szCs w:val="24"/>
+        </w:rPr>
+        <w:t xml:space="preserve"> their own needs and wants. We shouldn’t make a sophisticated and complex application with features that the business will clearly not use; this may even make them feel burdened (by the application). That’s why we interviewed the owner directly and asked for the specific things she needs from our program. With the interview, we came up with several features to work on: </w:t>
       </w:r>
     </w:p>
     <w:p>
@@ -4114,7 +4181,23 @@
           <w:sz w:val="24"/>
           <w:szCs w:val="24"/>
         </w:rPr>
-        <w:t>Customer status become members when the customer already have 5 or more orders history.</w:t>
+        <w:t xml:space="preserve">Customer status become members when the customer already </w:t>
+      </w:r>
+      <w:proofErr w:type="gramStart"/>
+      <w:r>
+        <w:rPr>
+          <w:sz w:val="24"/>
+          <w:szCs w:val="24"/>
+        </w:rPr>
+        <w:t>have</w:t>
+      </w:r>
+      <w:proofErr w:type="gramEnd"/>
+      <w:r>
+        <w:rPr>
+          <w:sz w:val="24"/>
+          <w:szCs w:val="24"/>
+        </w:rPr>
+        <w:t xml:space="preserve"> 5 or more orders history.</w:t>
       </w:r>
     </w:p>
     <w:p>
@@ -4186,8 +4269,6 @@
         </w:rPr>
         <w:t xml:space="preserve"> in PDF file</w:t>
       </w:r>
-      <w:bookmarkStart w:id="2" w:name="_GoBack"/>
-      <w:bookmarkEnd w:id="2"/>
       <w:r>
         <w:rPr>
           <w:sz w:val="24"/>
@@ -4221,8 +4302,8 @@
       <w:pPr>
         <w:pStyle w:val="Heading1"/>
       </w:pPr>
-      <w:bookmarkStart w:id="3" w:name="_dnxank8e7164" w:colFirst="0" w:colLast="0"/>
-      <w:bookmarkEnd w:id="3"/>
+      <w:bookmarkStart w:id="2" w:name="_dnxank8e7164" w:colFirst="0" w:colLast="0"/>
+      <w:bookmarkEnd w:id="2"/>
       <w:r>
         <w:lastRenderedPageBreak/>
         <w:t>Proposed Alternative Solution</w:t>
@@ -4265,7 +4346,25 @@
           <w:highlight w:val="white"/>
         </w:rPr>
         <w:tab/>
-        <w:t>In addition to that, we also implemented features such as invoice generation, photo storage, and a simple insight on how much revenue the bakery has generated over a period of time. These are nice-to-have features that further improve the experience in using our application.</w:t>
+        <w:t xml:space="preserve">In addition to that, we also implemented features such as invoice generation, photo storage, and a simple insight on how much revenue the bakery has generated over </w:t>
+      </w:r>
+      <w:proofErr w:type="gramStart"/>
+      <w:r>
+        <w:rPr>
+          <w:sz w:val="24"/>
+          <w:szCs w:val="24"/>
+          <w:highlight w:val="white"/>
+        </w:rPr>
+        <w:t>a period of time</w:t>
+      </w:r>
+      <w:proofErr w:type="gramEnd"/>
+      <w:r>
+        <w:rPr>
+          <w:sz w:val="24"/>
+          <w:szCs w:val="24"/>
+          <w:highlight w:val="white"/>
+        </w:rPr>
+        <w:t>. These are nice-to-have features that further improve the experience in using our application.</w:t>
       </w:r>
     </w:p>
     <w:p>
@@ -4284,8 +4383,8 @@
         <w:pStyle w:val="Heading1"/>
         <w:jc w:val="both"/>
       </w:pPr>
-      <w:bookmarkStart w:id="4" w:name="_xf2g614i6u3d" w:colFirst="0" w:colLast="0"/>
-      <w:bookmarkEnd w:id="4"/>
+      <w:bookmarkStart w:id="3" w:name="_xf2g614i6u3d" w:colFirst="0" w:colLast="0"/>
+      <w:bookmarkEnd w:id="3"/>
       <w:r>
         <w:t>Team Member Contribution</w:t>
       </w:r>
@@ -4311,7 +4410,27 @@
           <w:szCs w:val="24"/>
           <w:highlight w:val="white"/>
         </w:rPr>
-        <w:t xml:space="preserve">Nicholas Michael Halim : </w:t>
+        <w:t xml:space="preserve">Nicholas Michael </w:t>
+      </w:r>
+      <w:proofErr w:type="gramStart"/>
+      <w:r>
+        <w:rPr>
+          <w:b/>
+          <w:sz w:val="24"/>
+          <w:szCs w:val="24"/>
+          <w:highlight w:val="white"/>
+        </w:rPr>
+        <w:t>Halim :</w:t>
+      </w:r>
+      <w:proofErr w:type="gramEnd"/>
+      <w:r>
+        <w:rPr>
+          <w:b/>
+          <w:sz w:val="24"/>
+          <w:szCs w:val="24"/>
+          <w:highlight w:val="white"/>
+        </w:rPr>
+        <w:t xml:space="preserve"> </w:t>
       </w:r>
       <w:r>
         <w:rPr>
@@ -4343,8 +4462,19 @@
           <w:szCs w:val="24"/>
           <w:highlight w:val="white"/>
         </w:rPr>
-        <w:t>Alifio Rasendriya Rasyid :</w:t>
-      </w:r>
+        <w:t xml:space="preserve">Alifio Rasendriya </w:t>
+      </w:r>
+      <w:proofErr w:type="gramStart"/>
+      <w:r>
+        <w:rPr>
+          <w:b/>
+          <w:sz w:val="24"/>
+          <w:szCs w:val="24"/>
+          <w:highlight w:val="white"/>
+        </w:rPr>
+        <w:t>Rasyid :</w:t>
+      </w:r>
+      <w:proofErr w:type="gramEnd"/>
       <w:r>
         <w:rPr>
           <w:sz w:val="24"/>
@@ -4368,6 +4498,7 @@
           <w:highlight w:val="white"/>
         </w:rPr>
       </w:pPr>
+      <w:proofErr w:type="spellStart"/>
       <w:r>
         <w:rPr>
           <w:b/>
@@ -4375,8 +4506,40 @@
           <w:szCs w:val="24"/>
           <w:highlight w:val="white"/>
         </w:rPr>
-        <w:t>Muchsin Hisyam :</w:t>
-      </w:r>
+        <w:t>Muchsin</w:t>
+      </w:r>
+      <w:proofErr w:type="spellEnd"/>
+      <w:r>
+        <w:rPr>
+          <w:b/>
+          <w:sz w:val="24"/>
+          <w:szCs w:val="24"/>
+          <w:highlight w:val="white"/>
+        </w:rPr>
+        <w:t xml:space="preserve"> </w:t>
+      </w:r>
+      <w:proofErr w:type="spellStart"/>
+      <w:proofErr w:type="gramStart"/>
+      <w:r>
+        <w:rPr>
+          <w:b/>
+          <w:sz w:val="24"/>
+          <w:szCs w:val="24"/>
+          <w:highlight w:val="white"/>
+        </w:rPr>
+        <w:t>Hisyam</w:t>
+      </w:r>
+      <w:proofErr w:type="spellEnd"/>
+      <w:r>
+        <w:rPr>
+          <w:b/>
+          <w:sz w:val="24"/>
+          <w:szCs w:val="24"/>
+          <w:highlight w:val="white"/>
+        </w:rPr>
+        <w:t xml:space="preserve"> :</w:t>
+      </w:r>
+      <w:proofErr w:type="gramEnd"/>
       <w:r>
         <w:rPr>
           <w:sz w:val="24"/>
@@ -4407,7 +4570,27 @@
           <w:highlight w:val="white"/>
         </w:rPr>
         <w:lastRenderedPageBreak/>
-        <w:t xml:space="preserve">Ricky Anderson : </w:t>
+        <w:t xml:space="preserve">Ricky </w:t>
+      </w:r>
+      <w:proofErr w:type="gramStart"/>
+      <w:r>
+        <w:rPr>
+          <w:b/>
+          <w:sz w:val="24"/>
+          <w:szCs w:val="24"/>
+          <w:highlight w:val="white"/>
+        </w:rPr>
+        <w:t>Anderson :</w:t>
+      </w:r>
+      <w:proofErr w:type="gramEnd"/>
+      <w:r>
+        <w:rPr>
+          <w:b/>
+          <w:sz w:val="24"/>
+          <w:szCs w:val="24"/>
+          <w:highlight w:val="white"/>
+        </w:rPr>
+        <w:t xml:space="preserve"> </w:t>
       </w:r>
       <w:r>
         <w:rPr>
@@ -4434,8 +4617,8 @@
           <w:szCs w:val="34"/>
         </w:rPr>
       </w:pPr>
-      <w:bookmarkStart w:id="5" w:name="_rua0a7kb0guz" w:colFirst="0" w:colLast="0"/>
-      <w:bookmarkEnd w:id="5"/>
+      <w:bookmarkStart w:id="4" w:name="_rua0a7kb0guz" w:colFirst="0" w:colLast="0"/>
+      <w:bookmarkEnd w:id="4"/>
       <w:r>
         <w:t>Database Design</w:t>
       </w:r>
@@ -4660,8 +4843,8 @@
           <w:szCs w:val="36"/>
         </w:rPr>
       </w:pPr>
-      <w:bookmarkStart w:id="6" w:name="_vsu6kp38z7oj" w:colFirst="0" w:colLast="0"/>
-      <w:bookmarkEnd w:id="6"/>
+      <w:bookmarkStart w:id="5" w:name="_vsu6kp38z7oj" w:colFirst="0" w:colLast="0"/>
+      <w:bookmarkEnd w:id="5"/>
     </w:p>
     <w:p>
       <w:pPr>
@@ -4671,8 +4854,8 @@
           <w:szCs w:val="36"/>
         </w:rPr>
       </w:pPr>
-      <w:bookmarkStart w:id="7" w:name="_h0n22qzdispo" w:colFirst="0" w:colLast="0"/>
-      <w:bookmarkEnd w:id="7"/>
+      <w:bookmarkStart w:id="6" w:name="_h0n22qzdispo" w:colFirst="0" w:colLast="0"/>
+      <w:bookmarkEnd w:id="6"/>
       <w:r>
         <w:br w:type="page"/>
       </w:r>
@@ -4685,8 +4868,8 @@
           <w:szCs w:val="36"/>
         </w:rPr>
       </w:pPr>
-      <w:bookmarkStart w:id="8" w:name="_tqhdoa88yqfk" w:colFirst="0" w:colLast="0"/>
-      <w:bookmarkEnd w:id="8"/>
+      <w:bookmarkStart w:id="7" w:name="_tqhdoa88yqfk" w:colFirst="0" w:colLast="0"/>
+      <w:bookmarkEnd w:id="7"/>
       <w:r>
         <w:rPr>
           <w:sz w:val="36"/>
@@ -4772,18 +4955,18 @@
       <w:pPr>
         <w:pStyle w:val="Heading1"/>
       </w:pPr>
-      <w:bookmarkStart w:id="9" w:name="_8k8ozju20q2c" w:colFirst="0" w:colLast="0"/>
+      <w:bookmarkStart w:id="8" w:name="_8k8ozju20q2c" w:colFirst="0" w:colLast="0"/>
+      <w:bookmarkEnd w:id="8"/>
+      <w:r>
+        <w:br w:type="page"/>
+      </w:r>
+    </w:p>
+    <w:p>
+      <w:pPr>
+        <w:pStyle w:val="Heading1"/>
+      </w:pPr>
+      <w:bookmarkStart w:id="9" w:name="_rxkcjikob5j1" w:colFirst="0" w:colLast="0"/>
       <w:bookmarkEnd w:id="9"/>
-      <w:r>
-        <w:br w:type="page"/>
-      </w:r>
-    </w:p>
-    <w:p>
-      <w:pPr>
-        <w:pStyle w:val="Heading1"/>
-      </w:pPr>
-      <w:bookmarkStart w:id="10" w:name="_rxkcjikob5j1" w:colFirst="0" w:colLast="0"/>
-      <w:bookmarkEnd w:id="10"/>
       <w:r>
         <w:lastRenderedPageBreak/>
         <w:t>Sample Query</w:t>
@@ -4890,7 +5073,63 @@
                 <w:szCs w:val="24"/>
                 <w:shd w:val="clear" w:color="auto" w:fill="282B2E"/>
               </w:rPr>
-              <w:t xml:space="preserve"> products(ProductID, ProductName, TypeID, Price) </w:t>
+              <w:t xml:space="preserve"> </w:t>
+            </w:r>
+            <w:proofErr w:type="gramStart"/>
+            <w:r>
+              <w:rPr>
+                <w:rFonts w:ascii="Consolas" w:eastAsia="Consolas" w:hAnsi="Consolas" w:cs="Consolas"/>
+                <w:color w:val="A9B7C6"/>
+                <w:sz w:val="24"/>
+                <w:szCs w:val="24"/>
+                <w:shd w:val="clear" w:color="auto" w:fill="282B2E"/>
+              </w:rPr>
+              <w:t>products(</w:t>
+            </w:r>
+            <w:proofErr w:type="spellStart"/>
+            <w:proofErr w:type="gramEnd"/>
+            <w:r>
+              <w:rPr>
+                <w:rFonts w:ascii="Consolas" w:eastAsia="Consolas" w:hAnsi="Consolas" w:cs="Consolas"/>
+                <w:color w:val="A9B7C6"/>
+                <w:sz w:val="24"/>
+                <w:szCs w:val="24"/>
+                <w:shd w:val="clear" w:color="auto" w:fill="282B2E"/>
+              </w:rPr>
+              <w:t>ProductID</w:t>
+            </w:r>
+            <w:proofErr w:type="spellEnd"/>
+            <w:r>
+              <w:rPr>
+                <w:rFonts w:ascii="Consolas" w:eastAsia="Consolas" w:hAnsi="Consolas" w:cs="Consolas"/>
+                <w:color w:val="A9B7C6"/>
+                <w:sz w:val="24"/>
+                <w:szCs w:val="24"/>
+                <w:shd w:val="clear" w:color="auto" w:fill="282B2E"/>
+              </w:rPr>
+              <w:t xml:space="preserve">, ProductName, </w:t>
+            </w:r>
+            <w:proofErr w:type="spellStart"/>
+            <w:r>
+              <w:rPr>
+                <w:rFonts w:ascii="Consolas" w:eastAsia="Consolas" w:hAnsi="Consolas" w:cs="Consolas"/>
+                <w:color w:val="A9B7C6"/>
+                <w:sz w:val="24"/>
+                <w:szCs w:val="24"/>
+                <w:shd w:val="clear" w:color="auto" w:fill="282B2E"/>
+              </w:rPr>
+              <w:t>TypeID</w:t>
+            </w:r>
+            <w:proofErr w:type="spellEnd"/>
+            <w:r>
+              <w:rPr>
+                <w:rFonts w:ascii="Consolas" w:eastAsia="Consolas" w:hAnsi="Consolas" w:cs="Consolas"/>
+                <w:color w:val="A9B7C6"/>
+                <w:sz w:val="24"/>
+                <w:szCs w:val="24"/>
+                <w:shd w:val="clear" w:color="auto" w:fill="282B2E"/>
+              </w:rPr>
+              <w:t xml:space="preserve">, Price) </w:t>
             </w:r>
             <w:r>
               <w:rPr>
@@ -5119,7 +5358,19 @@
                 <w:szCs w:val="24"/>
                 <w:shd w:val="clear" w:color="auto" w:fill="282B2E"/>
               </w:rPr>
-              <w:t xml:space="preserve"> revenue,</w:t>
+              <w:t xml:space="preserve"> </w:t>
+            </w:r>
+            <w:proofErr w:type="spellStart"/>
+            <w:r>
+              <w:rPr>
+                <w:rFonts w:ascii="Consolas" w:eastAsia="Consolas" w:hAnsi="Consolas" w:cs="Consolas"/>
+                <w:i/>
+                <w:color w:val="A9B7C6"/>
+                <w:sz w:val="24"/>
+                <w:szCs w:val="24"/>
+                <w:shd w:val="clear" w:color="auto" w:fill="282B2E"/>
+              </w:rPr>
+              <w:t>revenue,</w:t>
             </w:r>
             <w:r>
               <w:rPr>
@@ -5132,6 +5383,7 @@
               </w:rPr>
               <w:t>CONCAT</w:t>
             </w:r>
+            <w:proofErr w:type="spellEnd"/>
             <w:r>
               <w:rPr>
                 <w:rFonts w:ascii="Consolas" w:eastAsia="Consolas" w:hAnsi="Consolas" w:cs="Consolas"/>
@@ -5207,7 +5459,31 @@
                 <w:szCs w:val="24"/>
                 <w:shd w:val="clear" w:color="auto" w:fill="282B2E"/>
               </w:rPr>
-              <w:t xml:space="preserve">(OrderDate, </w:t>
+              <w:t>(</w:t>
+            </w:r>
+            <w:proofErr w:type="spellStart"/>
+            <w:r>
+              <w:rPr>
+                <w:rFonts w:ascii="Consolas" w:eastAsia="Consolas" w:hAnsi="Consolas" w:cs="Consolas"/>
+                <w:i/>
+                <w:color w:val="A9B7C6"/>
+                <w:sz w:val="24"/>
+                <w:szCs w:val="24"/>
+                <w:shd w:val="clear" w:color="auto" w:fill="282B2E"/>
+              </w:rPr>
+              <w:t>OrderDate</w:t>
+            </w:r>
+            <w:proofErr w:type="spellEnd"/>
+            <w:r>
+              <w:rPr>
+                <w:rFonts w:ascii="Consolas" w:eastAsia="Consolas" w:hAnsi="Consolas" w:cs="Consolas"/>
+                <w:i/>
+                <w:color w:val="A9B7C6"/>
+                <w:sz w:val="24"/>
+                <w:szCs w:val="24"/>
+                <w:shd w:val="clear" w:color="auto" w:fill="282B2E"/>
+              </w:rPr>
+              <w:t xml:space="preserve">, </w:t>
             </w:r>
             <w:r>
               <w:rPr>
@@ -5361,7 +5637,31 @@
                 <w:szCs w:val="24"/>
                 <w:shd w:val="clear" w:color="auto" w:fill="282B2E"/>
               </w:rPr>
-              <w:t xml:space="preserve">(OrderDate, </w:t>
+              <w:t>(</w:t>
+            </w:r>
+            <w:proofErr w:type="spellStart"/>
+            <w:r>
+              <w:rPr>
+                <w:rFonts w:ascii="Consolas" w:eastAsia="Consolas" w:hAnsi="Consolas" w:cs="Consolas"/>
+                <w:i/>
+                <w:color w:val="A9B7C6"/>
+                <w:sz w:val="24"/>
+                <w:szCs w:val="24"/>
+                <w:shd w:val="clear" w:color="auto" w:fill="282B2E"/>
+              </w:rPr>
+              <w:t>OrderDate</w:t>
+            </w:r>
+            <w:proofErr w:type="spellEnd"/>
+            <w:r>
+              <w:rPr>
+                <w:rFonts w:ascii="Consolas" w:eastAsia="Consolas" w:hAnsi="Consolas" w:cs="Consolas"/>
+                <w:i/>
+                <w:color w:val="A9B7C6"/>
+                <w:sz w:val="24"/>
+                <w:szCs w:val="24"/>
+                <w:shd w:val="clear" w:color="auto" w:fill="282B2E"/>
+              </w:rPr>
+              <w:t xml:space="preserve">, </w:t>
             </w:r>
             <w:r>
               <w:rPr>
@@ -5537,7 +5837,31 @@
                 <w:szCs w:val="24"/>
                 <w:shd w:val="clear" w:color="auto" w:fill="282B2E"/>
               </w:rPr>
-              <w:t xml:space="preserve"> OrderDate </w:t>
+              <w:t xml:space="preserve"> </w:t>
+            </w:r>
+            <w:proofErr w:type="spellStart"/>
+            <w:r>
+              <w:rPr>
+                <w:rFonts w:ascii="Consolas" w:eastAsia="Consolas" w:hAnsi="Consolas" w:cs="Consolas"/>
+                <w:i/>
+                <w:color w:val="A9B7C6"/>
+                <w:sz w:val="24"/>
+                <w:szCs w:val="24"/>
+                <w:shd w:val="clear" w:color="auto" w:fill="282B2E"/>
+              </w:rPr>
+              <w:t>OrderDate</w:t>
+            </w:r>
+            <w:proofErr w:type="spellEnd"/>
+            <w:r>
+              <w:rPr>
+                <w:rFonts w:ascii="Consolas" w:eastAsia="Consolas" w:hAnsi="Consolas" w:cs="Consolas"/>
+                <w:i/>
+                <w:color w:val="A9B7C6"/>
+                <w:sz w:val="24"/>
+                <w:szCs w:val="24"/>
+                <w:shd w:val="clear" w:color="auto" w:fill="282B2E"/>
+              </w:rPr>
+              <w:t xml:space="preserve"> </w:t>
             </w:r>
             <w:r>
               <w:rPr>
@@ -5559,7 +5883,31 @@
                 <w:szCs w:val="24"/>
                 <w:shd w:val="clear" w:color="auto" w:fill="282B2E"/>
               </w:rPr>
-              <w:t xml:space="preserve"> dateStart </w:t>
+              <w:t xml:space="preserve"> </w:t>
+            </w:r>
+            <w:proofErr w:type="spellStart"/>
+            <w:r>
+              <w:rPr>
+                <w:rFonts w:ascii="Consolas" w:eastAsia="Consolas" w:hAnsi="Consolas" w:cs="Consolas"/>
+                <w:i/>
+                <w:color w:val="A9B7C6"/>
+                <w:sz w:val="24"/>
+                <w:szCs w:val="24"/>
+                <w:shd w:val="clear" w:color="auto" w:fill="282B2E"/>
+              </w:rPr>
+              <w:t>dateStart</w:t>
+            </w:r>
+            <w:proofErr w:type="spellEnd"/>
+            <w:r>
+              <w:rPr>
+                <w:rFonts w:ascii="Consolas" w:eastAsia="Consolas" w:hAnsi="Consolas" w:cs="Consolas"/>
+                <w:i/>
+                <w:color w:val="A9B7C6"/>
+                <w:sz w:val="24"/>
+                <w:szCs w:val="24"/>
+                <w:shd w:val="clear" w:color="auto" w:fill="282B2E"/>
+              </w:rPr>
+              <w:t xml:space="preserve"> </w:t>
             </w:r>
             <w:r>
               <w:rPr>
@@ -5581,7 +5929,31 @@
                 <w:szCs w:val="24"/>
                 <w:shd w:val="clear" w:color="auto" w:fill="282B2E"/>
               </w:rPr>
-              <w:t xml:space="preserve"> dateEnd </w:t>
+              <w:t xml:space="preserve"> </w:t>
+            </w:r>
+            <w:proofErr w:type="spellStart"/>
+            <w:r>
+              <w:rPr>
+                <w:rFonts w:ascii="Consolas" w:eastAsia="Consolas" w:hAnsi="Consolas" w:cs="Consolas"/>
+                <w:i/>
+                <w:color w:val="A9B7C6"/>
+                <w:sz w:val="24"/>
+                <w:szCs w:val="24"/>
+                <w:shd w:val="clear" w:color="auto" w:fill="282B2E"/>
+              </w:rPr>
+              <w:t>dateEnd</w:t>
+            </w:r>
+            <w:proofErr w:type="spellEnd"/>
+            <w:r>
+              <w:rPr>
+                <w:rFonts w:ascii="Consolas" w:eastAsia="Consolas" w:hAnsi="Consolas" w:cs="Consolas"/>
+                <w:i/>
+                <w:color w:val="A9B7C6"/>
+                <w:sz w:val="24"/>
+                <w:szCs w:val="24"/>
+                <w:shd w:val="clear" w:color="auto" w:fill="282B2E"/>
+              </w:rPr>
+              <w:t xml:space="preserve"> </w:t>
             </w:r>
             <w:r>
               <w:rPr>
@@ -5647,7 +6019,31 @@
                 <w:szCs w:val="24"/>
                 <w:shd w:val="clear" w:color="auto" w:fill="282B2E"/>
               </w:rPr>
-              <w:t xml:space="preserve">(OrderDate, </w:t>
+              <w:t>(</w:t>
+            </w:r>
+            <w:proofErr w:type="spellStart"/>
+            <w:r>
+              <w:rPr>
+                <w:rFonts w:ascii="Consolas" w:eastAsia="Consolas" w:hAnsi="Consolas" w:cs="Consolas"/>
+                <w:i/>
+                <w:color w:val="A9B7C6"/>
+                <w:sz w:val="24"/>
+                <w:szCs w:val="24"/>
+                <w:shd w:val="clear" w:color="auto" w:fill="282B2E"/>
+              </w:rPr>
+              <w:t>OrderDate</w:t>
+            </w:r>
+            <w:proofErr w:type="spellEnd"/>
+            <w:r>
+              <w:rPr>
+                <w:rFonts w:ascii="Consolas" w:eastAsia="Consolas" w:hAnsi="Consolas" w:cs="Consolas"/>
+                <w:i/>
+                <w:color w:val="A9B7C6"/>
+                <w:sz w:val="24"/>
+                <w:szCs w:val="24"/>
+                <w:shd w:val="clear" w:color="auto" w:fill="282B2E"/>
+              </w:rPr>
+              <w:t xml:space="preserve">, </w:t>
             </w:r>
             <w:r>
               <w:rPr>
@@ -5735,7 +6131,31 @@
                 <w:szCs w:val="24"/>
                 <w:shd w:val="clear" w:color="auto" w:fill="282B2E"/>
               </w:rPr>
-              <w:t xml:space="preserve">(OrderDate, </w:t>
+              <w:t>(</w:t>
+            </w:r>
+            <w:proofErr w:type="spellStart"/>
+            <w:r>
+              <w:rPr>
+                <w:rFonts w:ascii="Consolas" w:eastAsia="Consolas" w:hAnsi="Consolas" w:cs="Consolas"/>
+                <w:i/>
+                <w:color w:val="A9B7C6"/>
+                <w:sz w:val="24"/>
+                <w:szCs w:val="24"/>
+                <w:shd w:val="clear" w:color="auto" w:fill="282B2E"/>
+              </w:rPr>
+              <w:t>OrderDate</w:t>
+            </w:r>
+            <w:proofErr w:type="spellEnd"/>
+            <w:r>
+              <w:rPr>
+                <w:rFonts w:ascii="Consolas" w:eastAsia="Consolas" w:hAnsi="Consolas" w:cs="Consolas"/>
+                <w:i/>
+                <w:color w:val="A9B7C6"/>
+                <w:sz w:val="24"/>
+                <w:szCs w:val="24"/>
+                <w:shd w:val="clear" w:color="auto" w:fill="282B2E"/>
+              </w:rPr>
+              <w:t xml:space="preserve">, </w:t>
             </w:r>
             <w:r>
               <w:rPr>
@@ -5849,7 +6269,79 @@
                 <w:szCs w:val="24"/>
                 <w:shd w:val="clear" w:color="auto" w:fill="282B2E"/>
               </w:rPr>
-              <w:t xml:space="preserve"> orders.*, (tv.total + orders.DeliveryPrice - orders.discount) </w:t>
+              <w:t xml:space="preserve"> orders.*, (</w:t>
+            </w:r>
+            <w:proofErr w:type="spellStart"/>
+            <w:r>
+              <w:rPr>
+                <w:rFonts w:ascii="Consolas" w:eastAsia="Consolas" w:hAnsi="Consolas" w:cs="Consolas"/>
+                <w:i/>
+                <w:color w:val="A9B7C6"/>
+                <w:sz w:val="24"/>
+                <w:szCs w:val="24"/>
+                <w:shd w:val="clear" w:color="auto" w:fill="282B2E"/>
+              </w:rPr>
+              <w:t>tv.total</w:t>
+            </w:r>
+            <w:proofErr w:type="spellEnd"/>
+            <w:r>
+              <w:rPr>
+                <w:rFonts w:ascii="Consolas" w:eastAsia="Consolas" w:hAnsi="Consolas" w:cs="Consolas"/>
+                <w:i/>
+                <w:color w:val="A9B7C6"/>
+                <w:sz w:val="24"/>
+                <w:szCs w:val="24"/>
+                <w:shd w:val="clear" w:color="auto" w:fill="282B2E"/>
+              </w:rPr>
+              <w:t xml:space="preserve"> + </w:t>
+            </w:r>
+            <w:proofErr w:type="spellStart"/>
+            <w:r>
+              <w:rPr>
+                <w:rFonts w:ascii="Consolas" w:eastAsia="Consolas" w:hAnsi="Consolas" w:cs="Consolas"/>
+                <w:i/>
+                <w:color w:val="A9B7C6"/>
+                <w:sz w:val="24"/>
+                <w:szCs w:val="24"/>
+                <w:shd w:val="clear" w:color="auto" w:fill="282B2E"/>
+              </w:rPr>
+              <w:t>orders.DeliveryPrice</w:t>
+            </w:r>
+            <w:proofErr w:type="spellEnd"/>
+            <w:r>
+              <w:rPr>
+                <w:rFonts w:ascii="Consolas" w:eastAsia="Consolas" w:hAnsi="Consolas" w:cs="Consolas"/>
+                <w:i/>
+                <w:color w:val="A9B7C6"/>
+                <w:sz w:val="24"/>
+                <w:szCs w:val="24"/>
+                <w:shd w:val="clear" w:color="auto" w:fill="282B2E"/>
+              </w:rPr>
+              <w:t xml:space="preserve"> - </w:t>
+            </w:r>
+            <w:proofErr w:type="spellStart"/>
+            <w:r>
+              <w:rPr>
+                <w:rFonts w:ascii="Consolas" w:eastAsia="Consolas" w:hAnsi="Consolas" w:cs="Consolas"/>
+                <w:i/>
+                <w:color w:val="A9B7C6"/>
+                <w:sz w:val="24"/>
+                <w:szCs w:val="24"/>
+                <w:shd w:val="clear" w:color="auto" w:fill="282B2E"/>
+              </w:rPr>
+              <w:t>orders.discount</w:t>
+            </w:r>
+            <w:proofErr w:type="spellEnd"/>
+            <w:r>
+              <w:rPr>
+                <w:rFonts w:ascii="Consolas" w:eastAsia="Consolas" w:hAnsi="Consolas" w:cs="Consolas"/>
+                <w:i/>
+                <w:color w:val="A9B7C6"/>
+                <w:sz w:val="24"/>
+                <w:szCs w:val="24"/>
+                <w:shd w:val="clear" w:color="auto" w:fill="282B2E"/>
+              </w:rPr>
+              <w:t xml:space="preserve">) </w:t>
             </w:r>
             <w:r>
               <w:rPr>
@@ -5871,7 +6363,127 @@
                 <w:szCs w:val="24"/>
                 <w:shd w:val="clear" w:color="auto" w:fill="282B2E"/>
               </w:rPr>
-              <w:t xml:space="preserve"> OrderTotal, (tv.total + orders.DeliveryPrice - orders.Payment - orders.discount) </w:t>
+              <w:t xml:space="preserve"> </w:t>
+            </w:r>
+            <w:proofErr w:type="spellStart"/>
+            <w:r>
+              <w:rPr>
+                <w:rFonts w:ascii="Consolas" w:eastAsia="Consolas" w:hAnsi="Consolas" w:cs="Consolas"/>
+                <w:i/>
+                <w:color w:val="A9B7C6"/>
+                <w:sz w:val="24"/>
+                <w:szCs w:val="24"/>
+                <w:shd w:val="clear" w:color="auto" w:fill="282B2E"/>
+              </w:rPr>
+              <w:t>OrderTotal</w:t>
+            </w:r>
+            <w:proofErr w:type="spellEnd"/>
+            <w:r>
+              <w:rPr>
+                <w:rFonts w:ascii="Consolas" w:eastAsia="Consolas" w:hAnsi="Consolas" w:cs="Consolas"/>
+                <w:i/>
+                <w:color w:val="A9B7C6"/>
+                <w:sz w:val="24"/>
+                <w:szCs w:val="24"/>
+                <w:shd w:val="clear" w:color="auto" w:fill="282B2E"/>
+              </w:rPr>
+              <w:t>, (</w:t>
+            </w:r>
+            <w:proofErr w:type="spellStart"/>
+            <w:r>
+              <w:rPr>
+                <w:rFonts w:ascii="Consolas" w:eastAsia="Consolas" w:hAnsi="Consolas" w:cs="Consolas"/>
+                <w:i/>
+                <w:color w:val="A9B7C6"/>
+                <w:sz w:val="24"/>
+                <w:szCs w:val="24"/>
+                <w:shd w:val="clear" w:color="auto" w:fill="282B2E"/>
+              </w:rPr>
+              <w:t>tv.total</w:t>
+            </w:r>
+            <w:proofErr w:type="spellEnd"/>
+            <w:r>
+              <w:rPr>
+                <w:rFonts w:ascii="Consolas" w:eastAsia="Consolas" w:hAnsi="Consolas" w:cs="Consolas"/>
+                <w:i/>
+                <w:color w:val="A9B7C6"/>
+                <w:sz w:val="24"/>
+                <w:szCs w:val="24"/>
+                <w:shd w:val="clear" w:color="auto" w:fill="282B2E"/>
+              </w:rPr>
+              <w:t xml:space="preserve"> + </w:t>
+            </w:r>
+            <w:proofErr w:type="spellStart"/>
+            <w:r>
+              <w:rPr>
+                <w:rFonts w:ascii="Consolas" w:eastAsia="Consolas" w:hAnsi="Consolas" w:cs="Consolas"/>
+                <w:i/>
+                <w:color w:val="A9B7C6"/>
+                <w:sz w:val="24"/>
+                <w:szCs w:val="24"/>
+                <w:shd w:val="clear" w:color="auto" w:fill="282B2E"/>
+              </w:rPr>
+              <w:t>orders.DeliveryPrice</w:t>
+            </w:r>
+            <w:proofErr w:type="spellEnd"/>
+            <w:r>
+              <w:rPr>
+                <w:rFonts w:ascii="Consolas" w:eastAsia="Consolas" w:hAnsi="Consolas" w:cs="Consolas"/>
+                <w:i/>
+                <w:color w:val="A9B7C6"/>
+                <w:sz w:val="24"/>
+                <w:szCs w:val="24"/>
+                <w:shd w:val="clear" w:color="auto" w:fill="282B2E"/>
+              </w:rPr>
+              <w:t xml:space="preserve"> - </w:t>
+            </w:r>
+            <w:proofErr w:type="spellStart"/>
+            <w:r>
+              <w:rPr>
+                <w:rFonts w:ascii="Consolas" w:eastAsia="Consolas" w:hAnsi="Consolas" w:cs="Consolas"/>
+                <w:i/>
+                <w:color w:val="A9B7C6"/>
+                <w:sz w:val="24"/>
+                <w:szCs w:val="24"/>
+                <w:shd w:val="clear" w:color="auto" w:fill="282B2E"/>
+              </w:rPr>
+              <w:t>orders.Payment</w:t>
+            </w:r>
+            <w:proofErr w:type="spellEnd"/>
+            <w:r>
+              <w:rPr>
+                <w:rFonts w:ascii="Consolas" w:eastAsia="Consolas" w:hAnsi="Consolas" w:cs="Consolas"/>
+                <w:i/>
+                <w:color w:val="A9B7C6"/>
+                <w:sz w:val="24"/>
+                <w:szCs w:val="24"/>
+                <w:shd w:val="clear" w:color="auto" w:fill="282B2E"/>
+              </w:rPr>
+              <w:t xml:space="preserve"> - </w:t>
+            </w:r>
+            <w:proofErr w:type="spellStart"/>
+            <w:r>
+              <w:rPr>
+                <w:rFonts w:ascii="Consolas" w:eastAsia="Consolas" w:hAnsi="Consolas" w:cs="Consolas"/>
+                <w:i/>
+                <w:color w:val="A9B7C6"/>
+                <w:sz w:val="24"/>
+                <w:szCs w:val="24"/>
+                <w:shd w:val="clear" w:color="auto" w:fill="282B2E"/>
+              </w:rPr>
+              <w:t>orders.discount</w:t>
+            </w:r>
+            <w:proofErr w:type="spellEnd"/>
+            <w:r>
+              <w:rPr>
+                <w:rFonts w:ascii="Consolas" w:eastAsia="Consolas" w:hAnsi="Consolas" w:cs="Consolas"/>
+                <w:i/>
+                <w:color w:val="A9B7C6"/>
+                <w:sz w:val="24"/>
+                <w:szCs w:val="24"/>
+                <w:shd w:val="clear" w:color="auto" w:fill="282B2E"/>
+              </w:rPr>
+              <w:t xml:space="preserve">) </w:t>
             </w:r>
             <w:r>
               <w:rPr>
@@ -5893,7 +6505,31 @@
                 <w:szCs w:val="24"/>
                 <w:shd w:val="clear" w:color="auto" w:fill="282B2E"/>
               </w:rPr>
-              <w:t xml:space="preserve"> RemainingPayment </w:t>
+              <w:t xml:space="preserve"> </w:t>
+            </w:r>
+            <w:proofErr w:type="spellStart"/>
+            <w:r>
+              <w:rPr>
+                <w:rFonts w:ascii="Consolas" w:eastAsia="Consolas" w:hAnsi="Consolas" w:cs="Consolas"/>
+                <w:i/>
+                <w:color w:val="A9B7C6"/>
+                <w:sz w:val="24"/>
+                <w:szCs w:val="24"/>
+                <w:shd w:val="clear" w:color="auto" w:fill="282B2E"/>
+              </w:rPr>
+              <w:t>RemainingPayment</w:t>
+            </w:r>
+            <w:proofErr w:type="spellEnd"/>
+            <w:r>
+              <w:rPr>
+                <w:rFonts w:ascii="Consolas" w:eastAsia="Consolas" w:hAnsi="Consolas" w:cs="Consolas"/>
+                <w:i/>
+                <w:color w:val="A9B7C6"/>
+                <w:sz w:val="24"/>
+                <w:szCs w:val="24"/>
+                <w:shd w:val="clear" w:color="auto" w:fill="282B2E"/>
+              </w:rPr>
+              <w:t xml:space="preserve"> </w:t>
             </w:r>
             <w:r>
               <w:rPr>
@@ -5981,7 +6617,31 @@
                 <w:szCs w:val="24"/>
                 <w:shd w:val="clear" w:color="auto" w:fill="282B2E"/>
               </w:rPr>
-              <w:t xml:space="preserve"> suborders.OrderID, </w:t>
+              <w:t xml:space="preserve"> </w:t>
+            </w:r>
+            <w:proofErr w:type="spellStart"/>
+            <w:r>
+              <w:rPr>
+                <w:rFonts w:ascii="Consolas" w:eastAsia="Consolas" w:hAnsi="Consolas" w:cs="Consolas"/>
+                <w:i/>
+                <w:color w:val="A9B7C6"/>
+                <w:sz w:val="24"/>
+                <w:szCs w:val="24"/>
+                <w:shd w:val="clear" w:color="auto" w:fill="282B2E"/>
+              </w:rPr>
+              <w:t>suborders.OrderID</w:t>
+            </w:r>
+            <w:proofErr w:type="spellEnd"/>
+            <w:r>
+              <w:rPr>
+                <w:rFonts w:ascii="Consolas" w:eastAsia="Consolas" w:hAnsi="Consolas" w:cs="Consolas"/>
+                <w:i/>
+                <w:color w:val="A9B7C6"/>
+                <w:sz w:val="24"/>
+                <w:szCs w:val="24"/>
+                <w:shd w:val="clear" w:color="auto" w:fill="282B2E"/>
+              </w:rPr>
+              <w:t xml:space="preserve">, </w:t>
             </w:r>
             <w:r>
               <w:rPr>
@@ -6003,7 +6663,55 @@
                 <w:szCs w:val="24"/>
                 <w:shd w:val="clear" w:color="auto" w:fill="282B2E"/>
               </w:rPr>
-              <w:t xml:space="preserve">(products.Price * suborders.Qty) </w:t>
+              <w:t>(</w:t>
+            </w:r>
+            <w:proofErr w:type="spellStart"/>
+            <w:r>
+              <w:rPr>
+                <w:rFonts w:ascii="Consolas" w:eastAsia="Consolas" w:hAnsi="Consolas" w:cs="Consolas"/>
+                <w:i/>
+                <w:color w:val="A9B7C6"/>
+                <w:sz w:val="24"/>
+                <w:szCs w:val="24"/>
+                <w:shd w:val="clear" w:color="auto" w:fill="282B2E"/>
+              </w:rPr>
+              <w:t>products.Price</w:t>
+            </w:r>
+            <w:proofErr w:type="spellEnd"/>
+            <w:r>
+              <w:rPr>
+                <w:rFonts w:ascii="Consolas" w:eastAsia="Consolas" w:hAnsi="Consolas" w:cs="Consolas"/>
+                <w:i/>
+                <w:color w:val="A9B7C6"/>
+                <w:sz w:val="24"/>
+                <w:szCs w:val="24"/>
+                <w:shd w:val="clear" w:color="auto" w:fill="282B2E"/>
+              </w:rPr>
+              <w:t xml:space="preserve"> * </w:t>
+            </w:r>
+            <w:proofErr w:type="spellStart"/>
+            <w:r>
+              <w:rPr>
+                <w:rFonts w:ascii="Consolas" w:eastAsia="Consolas" w:hAnsi="Consolas" w:cs="Consolas"/>
+                <w:i/>
+                <w:color w:val="A9B7C6"/>
+                <w:sz w:val="24"/>
+                <w:szCs w:val="24"/>
+                <w:shd w:val="clear" w:color="auto" w:fill="282B2E"/>
+              </w:rPr>
+              <w:t>suborders.Qty</w:t>
+            </w:r>
+            <w:proofErr w:type="spellEnd"/>
+            <w:r>
+              <w:rPr>
+                <w:rFonts w:ascii="Consolas" w:eastAsia="Consolas" w:hAnsi="Consolas" w:cs="Consolas"/>
+                <w:i/>
+                <w:color w:val="A9B7C6"/>
+                <w:sz w:val="24"/>
+                <w:szCs w:val="24"/>
+                <w:shd w:val="clear" w:color="auto" w:fill="282B2E"/>
+              </w:rPr>
+              <w:t xml:space="preserve">) </w:t>
             </w:r>
             <w:r>
               <w:rPr>
@@ -6113,7 +6821,55 @@
                 <w:szCs w:val="24"/>
                 <w:shd w:val="clear" w:color="auto" w:fill="282B2E"/>
               </w:rPr>
-              <w:t xml:space="preserve"> suborders.ProductID = products.ProductID </w:t>
+              <w:t xml:space="preserve"> </w:t>
+            </w:r>
+            <w:proofErr w:type="spellStart"/>
+            <w:r>
+              <w:rPr>
+                <w:rFonts w:ascii="Consolas" w:eastAsia="Consolas" w:hAnsi="Consolas" w:cs="Consolas"/>
+                <w:i/>
+                <w:color w:val="A9B7C6"/>
+                <w:sz w:val="24"/>
+                <w:szCs w:val="24"/>
+                <w:shd w:val="clear" w:color="auto" w:fill="282B2E"/>
+              </w:rPr>
+              <w:t>suborders.ProductID</w:t>
+            </w:r>
+            <w:proofErr w:type="spellEnd"/>
+            <w:r>
+              <w:rPr>
+                <w:rFonts w:ascii="Consolas" w:eastAsia="Consolas" w:hAnsi="Consolas" w:cs="Consolas"/>
+                <w:i/>
+                <w:color w:val="A9B7C6"/>
+                <w:sz w:val="24"/>
+                <w:szCs w:val="24"/>
+                <w:shd w:val="clear" w:color="auto" w:fill="282B2E"/>
+              </w:rPr>
+              <w:t xml:space="preserve"> = </w:t>
+            </w:r>
+            <w:proofErr w:type="spellStart"/>
+            <w:r>
+              <w:rPr>
+                <w:rFonts w:ascii="Consolas" w:eastAsia="Consolas" w:hAnsi="Consolas" w:cs="Consolas"/>
+                <w:i/>
+                <w:color w:val="A9B7C6"/>
+                <w:sz w:val="24"/>
+                <w:szCs w:val="24"/>
+                <w:shd w:val="clear" w:color="auto" w:fill="282B2E"/>
+              </w:rPr>
+              <w:t>products.ProductID</w:t>
+            </w:r>
+            <w:proofErr w:type="spellEnd"/>
+            <w:r>
+              <w:rPr>
+                <w:rFonts w:ascii="Consolas" w:eastAsia="Consolas" w:hAnsi="Consolas" w:cs="Consolas"/>
+                <w:i/>
+                <w:color w:val="A9B7C6"/>
+                <w:sz w:val="24"/>
+                <w:szCs w:val="24"/>
+                <w:shd w:val="clear" w:color="auto" w:fill="282B2E"/>
+              </w:rPr>
+              <w:t xml:space="preserve"> </w:t>
             </w:r>
             <w:r>
               <w:rPr>
@@ -6157,7 +6913,31 @@
                 <w:szCs w:val="24"/>
                 <w:shd w:val="clear" w:color="auto" w:fill="282B2E"/>
               </w:rPr>
-              <w:t xml:space="preserve"> suborders.OrderID) </w:t>
+              <w:t xml:space="preserve"> </w:t>
+            </w:r>
+            <w:proofErr w:type="spellStart"/>
+            <w:r>
+              <w:rPr>
+                <w:rFonts w:ascii="Consolas" w:eastAsia="Consolas" w:hAnsi="Consolas" w:cs="Consolas"/>
+                <w:i/>
+                <w:color w:val="A9B7C6"/>
+                <w:sz w:val="24"/>
+                <w:szCs w:val="24"/>
+                <w:shd w:val="clear" w:color="auto" w:fill="282B2E"/>
+              </w:rPr>
+              <w:t>suborders.OrderID</w:t>
+            </w:r>
+            <w:proofErr w:type="spellEnd"/>
+            <w:r>
+              <w:rPr>
+                <w:rFonts w:ascii="Consolas" w:eastAsia="Consolas" w:hAnsi="Consolas" w:cs="Consolas"/>
+                <w:i/>
+                <w:color w:val="A9B7C6"/>
+                <w:sz w:val="24"/>
+                <w:szCs w:val="24"/>
+                <w:shd w:val="clear" w:color="auto" w:fill="282B2E"/>
+              </w:rPr>
+              <w:t xml:space="preserve">) </w:t>
             </w:r>
             <w:r>
               <w:rPr>
@@ -6201,7 +6981,55 @@
                 <w:szCs w:val="24"/>
                 <w:shd w:val="clear" w:color="auto" w:fill="282B2E"/>
               </w:rPr>
-              <w:t xml:space="preserve"> orders.OrderID = tv.OrderID;</w:t>
+              <w:t xml:space="preserve"> </w:t>
+            </w:r>
+            <w:proofErr w:type="spellStart"/>
+            <w:r>
+              <w:rPr>
+                <w:rFonts w:ascii="Consolas" w:eastAsia="Consolas" w:hAnsi="Consolas" w:cs="Consolas"/>
+                <w:i/>
+                <w:color w:val="A9B7C6"/>
+                <w:sz w:val="24"/>
+                <w:szCs w:val="24"/>
+                <w:shd w:val="clear" w:color="auto" w:fill="282B2E"/>
+              </w:rPr>
+              <w:t>orders.OrderID</w:t>
+            </w:r>
+            <w:proofErr w:type="spellEnd"/>
+            <w:r>
+              <w:rPr>
+                <w:rFonts w:ascii="Consolas" w:eastAsia="Consolas" w:hAnsi="Consolas" w:cs="Consolas"/>
+                <w:i/>
+                <w:color w:val="A9B7C6"/>
+                <w:sz w:val="24"/>
+                <w:szCs w:val="24"/>
+                <w:shd w:val="clear" w:color="auto" w:fill="282B2E"/>
+              </w:rPr>
+              <w:t xml:space="preserve"> = </w:t>
+            </w:r>
+            <w:proofErr w:type="spellStart"/>
+            <w:r>
+              <w:rPr>
+                <w:rFonts w:ascii="Consolas" w:eastAsia="Consolas" w:hAnsi="Consolas" w:cs="Consolas"/>
+                <w:i/>
+                <w:color w:val="A9B7C6"/>
+                <w:sz w:val="24"/>
+                <w:szCs w:val="24"/>
+                <w:shd w:val="clear" w:color="auto" w:fill="282B2E"/>
+              </w:rPr>
+              <w:t>tv.OrderID</w:t>
+            </w:r>
+            <w:proofErr w:type="spellEnd"/>
+            <w:r>
+              <w:rPr>
+                <w:rFonts w:ascii="Consolas" w:eastAsia="Consolas" w:hAnsi="Consolas" w:cs="Consolas"/>
+                <w:i/>
+                <w:color w:val="A9B7C6"/>
+                <w:sz w:val="24"/>
+                <w:szCs w:val="24"/>
+                <w:shd w:val="clear" w:color="auto" w:fill="282B2E"/>
+              </w:rPr>
+              <w:t>;</w:t>
             </w:r>
           </w:p>
         </w:tc>
@@ -6289,7 +7117,25 @@
                 <w:color w:val="A9B7C6"/>
                 <w:shd w:val="clear" w:color="auto" w:fill="282B2E"/>
               </w:rPr>
-              <w:t xml:space="preserve">(TypeID) </w:t>
+              <w:t>(</w:t>
+            </w:r>
+            <w:proofErr w:type="spellStart"/>
+            <w:r>
+              <w:rPr>
+                <w:rFonts w:ascii="Consolas" w:eastAsia="Consolas" w:hAnsi="Consolas" w:cs="Consolas"/>
+                <w:color w:val="A9B7C6"/>
+                <w:shd w:val="clear" w:color="auto" w:fill="282B2E"/>
+              </w:rPr>
+              <w:t>TypeID</w:t>
+            </w:r>
+            <w:proofErr w:type="spellEnd"/>
+            <w:r>
+              <w:rPr>
+                <w:rFonts w:ascii="Consolas" w:eastAsia="Consolas" w:hAnsi="Consolas" w:cs="Consolas"/>
+                <w:color w:val="A9B7C6"/>
+                <w:shd w:val="clear" w:color="auto" w:fill="282B2E"/>
+              </w:rPr>
+              <w:t xml:space="preserve">) </w:t>
             </w:r>
             <w:r>
               <w:rPr>
@@ -6305,8 +7151,18 @@
                 <w:color w:val="A9B7C6"/>
                 <w:shd w:val="clear" w:color="auto" w:fill="282B2E"/>
               </w:rPr>
-              <w:t xml:space="preserve"> product_type</w:t>
-            </w:r>
+              <w:t xml:space="preserve"> </w:t>
+            </w:r>
+            <w:proofErr w:type="spellStart"/>
+            <w:r>
+              <w:rPr>
+                <w:rFonts w:ascii="Consolas" w:eastAsia="Consolas" w:hAnsi="Consolas" w:cs="Consolas"/>
+                <w:color w:val="A9B7C6"/>
+                <w:shd w:val="clear" w:color="auto" w:fill="282B2E"/>
+              </w:rPr>
+              <w:t>product_type</w:t>
+            </w:r>
+            <w:proofErr w:type="spellEnd"/>
           </w:p>
         </w:tc>
       </w:tr>
@@ -6396,7 +7252,25 @@
                 <w:color w:val="A9B7C6"/>
                 <w:shd w:val="clear" w:color="auto" w:fill="282B2E"/>
               </w:rPr>
-              <w:t xml:space="preserve"> OrderDate </w:t>
+              <w:t xml:space="preserve"> </w:t>
+            </w:r>
+            <w:proofErr w:type="spellStart"/>
+            <w:r>
+              <w:rPr>
+                <w:rFonts w:ascii="Consolas" w:eastAsia="Consolas" w:hAnsi="Consolas" w:cs="Consolas"/>
+                <w:color w:val="A9B7C6"/>
+                <w:shd w:val="clear" w:color="auto" w:fill="282B2E"/>
+              </w:rPr>
+              <w:t>OrderDate</w:t>
+            </w:r>
+            <w:proofErr w:type="spellEnd"/>
+            <w:r>
+              <w:rPr>
+                <w:rFonts w:ascii="Consolas" w:eastAsia="Consolas" w:hAnsi="Consolas" w:cs="Consolas"/>
+                <w:color w:val="A9B7C6"/>
+                <w:shd w:val="clear" w:color="auto" w:fill="282B2E"/>
+              </w:rPr>
+              <w:t xml:space="preserve"> </w:t>
             </w:r>
             <w:r>
               <w:rPr>
@@ -6444,7 +7318,25 @@
                 <w:color w:val="A9B7C6"/>
                 <w:shd w:val="clear" w:color="auto" w:fill="282B2E"/>
               </w:rPr>
-              <w:t xml:space="preserve"> OrderDate </w:t>
+              <w:t xml:space="preserve"> </w:t>
+            </w:r>
+            <w:proofErr w:type="spellStart"/>
+            <w:r>
+              <w:rPr>
+                <w:rFonts w:ascii="Consolas" w:eastAsia="Consolas" w:hAnsi="Consolas" w:cs="Consolas"/>
+                <w:color w:val="A9B7C6"/>
+                <w:shd w:val="clear" w:color="auto" w:fill="282B2E"/>
+              </w:rPr>
+              <w:t>OrderDate</w:t>
+            </w:r>
+            <w:proofErr w:type="spellEnd"/>
+            <w:r>
+              <w:rPr>
+                <w:rFonts w:ascii="Consolas" w:eastAsia="Consolas" w:hAnsi="Consolas" w:cs="Consolas"/>
+                <w:color w:val="A9B7C6"/>
+                <w:shd w:val="clear" w:color="auto" w:fill="282B2E"/>
+              </w:rPr>
+              <w:t xml:space="preserve"> </w:t>
             </w:r>
             <w:r>
               <w:rPr>
@@ -6509,8 +7401,8 @@
         <w:pStyle w:val="Heading1"/>
         <w:jc w:val="both"/>
       </w:pPr>
-      <w:bookmarkStart w:id="11" w:name="_ck86ld6z4zbg" w:colFirst="0" w:colLast="0"/>
-      <w:bookmarkEnd w:id="11"/>
+      <w:bookmarkStart w:id="10" w:name="_ck86ld6z4zbg" w:colFirst="0" w:colLast="0"/>
+      <w:bookmarkEnd w:id="10"/>
       <w:r>
         <w:lastRenderedPageBreak/>
         <w:t>User Interface (Program Manual)</w:t>
@@ -6531,7 +7423,71 @@
           <w:sz w:val="24"/>
           <w:szCs w:val="24"/>
         </w:rPr>
-        <w:t xml:space="preserve">Our program helps the owner to see their bakery revenue chart based on weekly, monthly, and yearly, and also track bakery order history. The program also store the customer’s, and product’s data to make the owner easier to search and checking the data. The bakery itself have a rules of customer about how to be a member on their bakery. The rules are that you must have 5 or more order history. That’s why we implement the automatic member when the certain person reach the minimum amount of the member requirement. </w:t>
+        <w:t xml:space="preserve">Our program helps the owner to see their bakery revenue chart based on weekly, monthly, and yearly, </w:t>
+      </w:r>
+      <w:proofErr w:type="gramStart"/>
+      <w:r>
+        <w:rPr>
+          <w:sz w:val="24"/>
+          <w:szCs w:val="24"/>
+        </w:rPr>
+        <w:t>and also</w:t>
+      </w:r>
+      <w:proofErr w:type="gramEnd"/>
+      <w:r>
+        <w:rPr>
+          <w:sz w:val="24"/>
+          <w:szCs w:val="24"/>
+        </w:rPr>
+        <w:t xml:space="preserve"> track bakery order history. The program also </w:t>
+      </w:r>
+      <w:proofErr w:type="gramStart"/>
+      <w:r>
+        <w:rPr>
+          <w:sz w:val="24"/>
+          <w:szCs w:val="24"/>
+        </w:rPr>
+        <w:t>store</w:t>
+      </w:r>
+      <w:proofErr w:type="gramEnd"/>
+      <w:r>
+        <w:rPr>
+          <w:sz w:val="24"/>
+          <w:szCs w:val="24"/>
+        </w:rPr>
+        <w:t xml:space="preserve"> the customer’s, and product’s data to make the owner easier to search and checking the data. The bakery itself have a </w:t>
+      </w:r>
+      <w:proofErr w:type="gramStart"/>
+      <w:r>
+        <w:rPr>
+          <w:sz w:val="24"/>
+          <w:szCs w:val="24"/>
+        </w:rPr>
+        <w:t>rules of customer</w:t>
+      </w:r>
+      <w:proofErr w:type="gramEnd"/>
+      <w:r>
+        <w:rPr>
+          <w:sz w:val="24"/>
+          <w:szCs w:val="24"/>
+        </w:rPr>
+        <w:t xml:space="preserve"> about how to be a member on their bakery. The rules are that you must have 5 or more order history. That’s why we implement the automatic member when the certain person </w:t>
+      </w:r>
+      <w:proofErr w:type="gramStart"/>
+      <w:r>
+        <w:rPr>
+          <w:sz w:val="24"/>
+          <w:szCs w:val="24"/>
+        </w:rPr>
+        <w:t>reach</w:t>
+      </w:r>
+      <w:proofErr w:type="gramEnd"/>
+      <w:r>
+        <w:rPr>
+          <w:sz w:val="24"/>
+          <w:szCs w:val="24"/>
+        </w:rPr>
+        <w:t xml:space="preserve"> the minimum amount of the member requirement. </w:t>
       </w:r>
       <w:r>
         <w:rPr>
@@ -6556,7 +7512,23 @@
           <w:sz w:val="24"/>
           <w:szCs w:val="24"/>
         </w:rPr>
-        <w:t xml:space="preserve">When the program starts it shows the home menu which contains revenue graph or bar chart of the bakery selling revenue. The owner can filter the revenue graph based on what specific data she want to see (e.g. weekly sales, monthly sales, yearly sales by setting the certain start and end date). Our program also helps the owner to add their specific data such as their customer data, product data, and order data from the application form that we already provided. </w:t>
+        <w:t xml:space="preserve">When the program starts it shows the home menu which contains revenue graph or bar chart of the bakery selling revenue. The owner can filter the revenue graph based on what specific data she </w:t>
+      </w:r>
+      <w:proofErr w:type="gramStart"/>
+      <w:r>
+        <w:rPr>
+          <w:sz w:val="24"/>
+          <w:szCs w:val="24"/>
+        </w:rPr>
+        <w:t>want</w:t>
+      </w:r>
+      <w:proofErr w:type="gramEnd"/>
+      <w:r>
+        <w:rPr>
+          <w:sz w:val="24"/>
+          <w:szCs w:val="24"/>
+        </w:rPr>
+        <w:t xml:space="preserve"> to see (e.g. weekly sales, monthly sales, yearly sales by setting the certain start and end date). Our program also helps the owner to add their specific data such as their customer data, product data, and order data from the application form that we already provided. </w:t>
       </w:r>
     </w:p>
     <w:p>
@@ -6663,7 +7635,15 @@
         <w:t xml:space="preserve">+ New Customer” </w:t>
       </w:r>
       <w:r>
-        <w:t>button. This will prompt a new windows on which the user can input the new customer’s data. Editing a row of data can be done by selecting the customer on the table and clicking on the “</w:t>
+        <w:t xml:space="preserve">button. This will prompt a </w:t>
+      </w:r>
+      <w:proofErr w:type="gramStart"/>
+      <w:r>
+        <w:t>new windows</w:t>
+      </w:r>
+      <w:proofErr w:type="gramEnd"/>
+      <w:r>
+        <w:t xml:space="preserve"> on which the user can input the new customer’s data. Editing a row of data can be done by selecting the customer on the table and clicking on the “</w:t>
       </w:r>
       <w:r>
         <w:rPr>
@@ -6878,7 +7858,15 @@
         <w:t xml:space="preserve">Edit Product” </w:t>
       </w:r>
       <w:r>
-        <w:t>button. A product can also deleted in a similar way by pressing the “</w:t>
+        <w:t xml:space="preserve">button. A product can also </w:t>
+      </w:r>
+      <w:proofErr w:type="gramStart"/>
+      <w:r>
+        <w:t>deleted</w:t>
+      </w:r>
+      <w:proofErr w:type="gramEnd"/>
+      <w:r>
+        <w:t xml:space="preserve"> in a similar way by pressing the “</w:t>
       </w:r>
       <w:r>
         <w:rPr>
@@ -7183,7 +8171,23 @@
           <w:sz w:val="24"/>
           <w:szCs w:val="24"/>
         </w:rPr>
-        <w:t>Same like the order form, the owner must add some products first because the sub orders form get the product data from the database. There are also description and description photo for the products if the bakery’s customers want some specific add-ons on their cake. We also provide what the owner needs like the paid text field for tracking how much the certain amount that the customer paid, and vice versa for the balance due.</w:t>
+        <w:t xml:space="preserve">Same </w:t>
+      </w:r>
+      <w:proofErr w:type="gramStart"/>
+      <w:r>
+        <w:rPr>
+          <w:sz w:val="24"/>
+          <w:szCs w:val="24"/>
+        </w:rPr>
+        <w:t>like</w:t>
+      </w:r>
+      <w:proofErr w:type="gramEnd"/>
+      <w:r>
+        <w:rPr>
+          <w:sz w:val="24"/>
+          <w:szCs w:val="24"/>
+        </w:rPr>
+        <w:t xml:space="preserve"> the order form, the owner must add some products first because the sub orders form get the product data from the database. There are also description and description photo for the products if the bakery’s customers want some specific add-ons on their cake. We also provide what the owner needs like the paid text field for tracking how much the certain amount that the customer paid, and vice versa for the balance due.</w:t>
       </w:r>
     </w:p>
     <w:p>
@@ -7415,8 +8419,8 @@
         <w:pStyle w:val="Heading1"/>
         <w:jc w:val="both"/>
       </w:pPr>
-      <w:bookmarkStart w:id="12" w:name="_9nrv5w0tb4l" w:colFirst="0" w:colLast="0"/>
-      <w:bookmarkEnd w:id="12"/>
+      <w:bookmarkStart w:id="11" w:name="_9nrv5w0tb4l" w:colFirst="0" w:colLast="0"/>
+      <w:bookmarkEnd w:id="11"/>
     </w:p>
     <w:p>
       <w:pPr>
@@ -7427,8 +8431,8 @@
           <w:szCs w:val="24"/>
         </w:rPr>
       </w:pPr>
-      <w:bookmarkStart w:id="13" w:name="_3d66xqol8k6l" w:colFirst="0" w:colLast="0"/>
-      <w:bookmarkEnd w:id="13"/>
+      <w:bookmarkStart w:id="12" w:name="_3d66xqol8k6l" w:colFirst="0" w:colLast="0"/>
+      <w:bookmarkEnd w:id="12"/>
       <w:r>
         <w:t>Libraries/APIs Used</w:t>
       </w:r>
@@ -7467,7 +8471,39 @@
           <w:sz w:val="24"/>
           <w:szCs w:val="24"/>
         </w:rPr>
-        <w:t>We used this particular SDK since it has the JavaFX &amp; Scenebuilder built-in already; this is important as we’ll be using JavaFX as our main UI libraries. Using newer SDKs would mean that we would have to install JavaFX separately.</w:t>
+        <w:t xml:space="preserve">We used this </w:t>
+      </w:r>
+      <w:proofErr w:type="gramStart"/>
+      <w:r>
+        <w:rPr>
+          <w:sz w:val="24"/>
+          <w:szCs w:val="24"/>
+        </w:rPr>
+        <w:t>particular SDK</w:t>
+      </w:r>
+      <w:proofErr w:type="gramEnd"/>
+      <w:r>
+        <w:rPr>
+          <w:sz w:val="24"/>
+          <w:szCs w:val="24"/>
+        </w:rPr>
+        <w:t xml:space="preserve"> since it has the JavaFX &amp; </w:t>
+      </w:r>
+      <w:proofErr w:type="spellStart"/>
+      <w:r>
+        <w:rPr>
+          <w:sz w:val="24"/>
+          <w:szCs w:val="24"/>
+        </w:rPr>
+        <w:t>Scenebuilder</w:t>
+      </w:r>
+      <w:proofErr w:type="spellEnd"/>
+      <w:r>
+        <w:rPr>
+          <w:sz w:val="24"/>
+          <w:szCs w:val="24"/>
+        </w:rPr>
+        <w:t xml:space="preserve"> built-in already; this is important as we’ll be using JavaFX as our main UI libraries. Using newer SDKs would mean that we would have to install JavaFX separately.</w:t>
       </w:r>
     </w:p>
     <w:p>
@@ -7503,7 +8539,23 @@
           <w:sz w:val="24"/>
           <w:szCs w:val="24"/>
         </w:rPr>
-        <w:t>The JDBC Driver is an API that enables us to connect to our mysql database, send queries and update statements as well as retrieving the results and processing it.</w:t>
+        <w:t xml:space="preserve">The JDBC Driver is an API that enables us to connect to our </w:t>
+      </w:r>
+      <w:proofErr w:type="spellStart"/>
+      <w:r>
+        <w:rPr>
+          <w:sz w:val="24"/>
+          <w:szCs w:val="24"/>
+        </w:rPr>
+        <w:t>mysql</w:t>
+      </w:r>
+      <w:proofErr w:type="spellEnd"/>
+      <w:r>
+        <w:rPr>
+          <w:sz w:val="24"/>
+          <w:szCs w:val="24"/>
+        </w:rPr>
+        <w:t xml:space="preserve"> database, send queries and update statements as well as retrieving the results and processing it.</w:t>
       </w:r>
     </w:p>
     <w:p>
@@ -7518,6 +8570,7 @@
           <w:szCs w:val="24"/>
         </w:rPr>
       </w:pPr>
+      <w:proofErr w:type="spellStart"/>
       <w:r>
         <w:rPr>
           <w:b/>
@@ -7526,6 +8579,7 @@
         </w:rPr>
         <w:t>AnimateFX</w:t>
       </w:r>
+      <w:proofErr w:type="spellEnd"/>
     </w:p>
     <w:p>
       <w:pPr>
@@ -7555,6 +8609,7 @@
           <w:szCs w:val="24"/>
         </w:rPr>
       </w:pPr>
+      <w:proofErr w:type="spellStart"/>
       <w:r>
         <w:rPr>
           <w:b/>
@@ -7563,6 +8618,7 @@
         </w:rPr>
         <w:t>ControlsFX</w:t>
       </w:r>
+      <w:proofErr w:type="spellEnd"/>
     </w:p>
     <w:p>
       <w:pPr>
@@ -7577,7 +8633,39 @@
           <w:sz w:val="24"/>
           <w:szCs w:val="24"/>
         </w:rPr>
-        <w:t>A library providing high quality UI control for JavaFX. We used this library as it has it helps us to autobind (autocomplete) textfields easily.</w:t>
+        <w:t xml:space="preserve">A library providing high quality UI control for JavaFX. We used this library as it has it helps us to </w:t>
+      </w:r>
+      <w:proofErr w:type="spellStart"/>
+      <w:r>
+        <w:rPr>
+          <w:sz w:val="24"/>
+          <w:szCs w:val="24"/>
+        </w:rPr>
+        <w:t>autobind</w:t>
+      </w:r>
+      <w:proofErr w:type="spellEnd"/>
+      <w:r>
+        <w:rPr>
+          <w:sz w:val="24"/>
+          <w:szCs w:val="24"/>
+        </w:rPr>
+        <w:t xml:space="preserve"> (autocomplete) </w:t>
+      </w:r>
+      <w:proofErr w:type="spellStart"/>
+      <w:r>
+        <w:rPr>
+          <w:sz w:val="24"/>
+          <w:szCs w:val="24"/>
+        </w:rPr>
+        <w:t>textfields</w:t>
+      </w:r>
+      <w:proofErr w:type="spellEnd"/>
+      <w:r>
+        <w:rPr>
+          <w:sz w:val="24"/>
+          <w:szCs w:val="24"/>
+        </w:rPr>
+        <w:t xml:space="preserve"> easily.</w:t>
       </w:r>
     </w:p>
     <w:p>
@@ -7592,6 +8680,7 @@
           <w:szCs w:val="24"/>
         </w:rPr>
       </w:pPr>
+      <w:proofErr w:type="spellStart"/>
       <w:r>
         <w:rPr>
           <w:b/>
@@ -7600,6 +8689,7 @@
         </w:rPr>
         <w:t>JFoenix</w:t>
       </w:r>
+      <w:proofErr w:type="spellEnd"/>
     </w:p>
     <w:p>
       <w:pPr>
@@ -7621,15 +8711,15 @@
       <w:pPr>
         <w:pStyle w:val="Heading1"/>
       </w:pPr>
-      <w:bookmarkStart w:id="14" w:name="_7qfayniesigr" w:colFirst="0" w:colLast="0"/>
+      <w:bookmarkStart w:id="13" w:name="_7qfayniesigr" w:colFirst="0" w:colLast="0"/>
+      <w:bookmarkEnd w:id="13"/>
+    </w:p>
+    <w:p>
+      <w:pPr>
+        <w:pStyle w:val="Heading1"/>
+      </w:pPr>
+      <w:bookmarkStart w:id="14" w:name="_jpnvrrjv496d" w:colFirst="0" w:colLast="0"/>
       <w:bookmarkEnd w:id="14"/>
-    </w:p>
-    <w:p>
-      <w:pPr>
-        <w:pStyle w:val="Heading1"/>
-      </w:pPr>
-      <w:bookmarkStart w:id="15" w:name="_jpnvrrjv496d" w:colFirst="0" w:colLast="0"/>
-      <w:bookmarkEnd w:id="15"/>
       <w:r>
         <w:t>Database Security</w:t>
       </w:r>
@@ -7645,15 +8735,33 @@
           <w:szCs w:val="24"/>
         </w:rPr>
       </w:pPr>
-      <w:bookmarkStart w:id="16" w:name="_1my9tbu8k2ax" w:colFirst="0" w:colLast="0"/>
-      <w:bookmarkEnd w:id="16"/>
+      <w:bookmarkStart w:id="15" w:name="_1my9tbu8k2ax" w:colFirst="0" w:colLast="0"/>
+      <w:bookmarkEnd w:id="15"/>
       <w:r>
         <w:rPr>
           <w:b w:val="0"/>
           <w:sz w:val="24"/>
           <w:szCs w:val="24"/>
         </w:rPr>
-        <w:t>For now, the owner of the business will be the only one operating this application. This is why we only apply security in the form of a local database which is password protected with the help of PhpMyAdmin.</w:t>
+        <w:t xml:space="preserve">For now, the owner of the business will be the only one operating this application. </w:t>
+      </w:r>
+      <w:proofErr w:type="gramStart"/>
+      <w:r>
+        <w:rPr>
+          <w:b w:val="0"/>
+          <w:sz w:val="24"/>
+          <w:szCs w:val="24"/>
+        </w:rPr>
+        <w:t>This is why</w:t>
+      </w:r>
+      <w:proofErr w:type="gramEnd"/>
+      <w:r>
+        <w:rPr>
+          <w:b w:val="0"/>
+          <w:sz w:val="24"/>
+          <w:szCs w:val="24"/>
+        </w:rPr>
+        <w:t xml:space="preserve"> we only apply security in the form of a local database which is password protected with the help of PhpMyAdmin.</w:t>
       </w:r>
     </w:p>
     <w:p>
@@ -7684,15 +8792,15 @@
       <w:pPr>
         <w:pStyle w:val="Heading1"/>
       </w:pPr>
-      <w:bookmarkStart w:id="17" w:name="_5374jd58qh7j" w:colFirst="0" w:colLast="0"/>
+      <w:bookmarkStart w:id="16" w:name="_5374jd58qh7j" w:colFirst="0" w:colLast="0"/>
+      <w:bookmarkEnd w:id="16"/>
+    </w:p>
+    <w:p>
+      <w:pPr>
+        <w:pStyle w:val="Heading1"/>
+      </w:pPr>
+      <w:bookmarkStart w:id="17" w:name="_pjqk3rypwubo" w:colFirst="0" w:colLast="0"/>
       <w:bookmarkEnd w:id="17"/>
-    </w:p>
-    <w:p>
-      <w:pPr>
-        <w:pStyle w:val="Heading1"/>
-      </w:pPr>
-      <w:bookmarkStart w:id="18" w:name="_pjqk3rypwubo" w:colFirst="0" w:colLast="0"/>
-      <w:bookmarkEnd w:id="18"/>
       <w:r>
         <w:t>References</w:t>
       </w:r>
@@ -7929,13 +9037,23 @@
           <w:szCs w:val="28"/>
         </w:rPr>
       </w:pPr>
+      <w:proofErr w:type="gramStart"/>
       <w:r>
         <w:rPr>
           <w:b/>
           <w:sz w:val="28"/>
           <w:szCs w:val="28"/>
         </w:rPr>
-        <w:t xml:space="preserve">Git : </w:t>
+        <w:t>Git :</w:t>
+      </w:r>
+      <w:proofErr w:type="gramEnd"/>
+      <w:r>
+        <w:rPr>
+          <w:b/>
+          <w:sz w:val="28"/>
+          <w:szCs w:val="28"/>
+        </w:rPr>
+        <w:t xml:space="preserve"> </w:t>
       </w:r>
       <w:hyperlink r:id="rId40">
         <w:r>
@@ -7963,14 +9081,53 @@
           <w:szCs w:val="28"/>
         </w:rPr>
       </w:pPr>
+      <w:proofErr w:type="spellStart"/>
       <w:r>
         <w:rPr>
           <w:b/>
           <w:sz w:val="28"/>
           <w:szCs w:val="28"/>
         </w:rPr>
-        <w:t>Youtube :</w:t>
-      </w:r>
+        <w:t>Youtube</w:t>
+      </w:r>
+      <w:proofErr w:type="spellEnd"/>
+      <w:r>
+        <w:rPr>
+          <w:b/>
+          <w:sz w:val="28"/>
+          <w:szCs w:val="28"/>
+        </w:rPr>
+        <w:t xml:space="preserve"> :</w:t>
+      </w:r>
+      <w:r>
+        <w:rPr>
+          <w:b/>
+          <w:sz w:val="28"/>
+          <w:szCs w:val="28"/>
+        </w:rPr>
+        <w:t xml:space="preserve"> </w:t>
+      </w:r>
+      <w:hyperlink r:id="rId41" w:history="1">
+        <w:r>
+          <w:rPr>
+            <w:rStyle w:val="Hyperlink"/>
+            <w:b/>
+            <w:sz w:val="28"/>
+            <w:szCs w:val="28"/>
+          </w:rPr>
+          <w:t>https://youtu.be/vJ2AR4jnrko</w:t>
+        </w:r>
+      </w:hyperlink>
+      <w:r>
+        <w:rPr>
+          <w:b/>
+          <w:sz w:val="28"/>
+          <w:szCs w:val="28"/>
+        </w:rPr>
+        <w:t xml:space="preserve"> </w:t>
+      </w:r>
+      <w:bookmarkStart w:id="18" w:name="_GoBack"/>
+      <w:bookmarkEnd w:id="18"/>
     </w:p>
     <w:p>
       <w:pPr>
@@ -8009,9 +9166,23 @@
         <w:rPr>
           <w:b/>
         </w:rPr>
-        <w:t xml:space="preserve">Alifio Rasendriya Rasyid : </w:t>
-      </w:r>
-      <w:hyperlink r:id="rId41">
+        <w:t xml:space="preserve">Alifio Rasendriya </w:t>
+      </w:r>
+      <w:proofErr w:type="gramStart"/>
+      <w:r>
+        <w:rPr>
+          <w:b/>
+        </w:rPr>
+        <w:t>Rasyid :</w:t>
+      </w:r>
+      <w:proofErr w:type="gramEnd"/>
+      <w:r>
+        <w:rPr>
+          <w:b/>
+        </w:rPr>
+        <w:t xml:space="preserve"> </w:t>
+      </w:r>
+      <w:hyperlink r:id="rId42">
         <w:r>
           <w:rPr>
             <w:b/>
@@ -8037,12 +9208,19 @@
         <w:rPr>
           <w:b/>
         </w:rPr>
-        <w:t>Nicholas Michael Halim</w:t>
-      </w:r>
+        <w:t xml:space="preserve">Nicholas Michael </w:t>
+      </w:r>
+      <w:proofErr w:type="gramStart"/>
       <w:r>
         <w:rPr>
           <w:b/>
         </w:rPr>
+        <w:t>Halim</w:t>
+      </w:r>
+      <w:r>
+        <w:rPr>
+          <w:b/>
+        </w:rPr>
         <w:t xml:space="preserve"> </w:t>
       </w:r>
       <w:r>
@@ -8051,13 +9229,14 @@
         </w:rPr>
         <w:t>:</w:t>
       </w:r>
+      <w:proofErr w:type="gramEnd"/>
       <w:r>
         <w:rPr>
           <w:b/>
         </w:rPr>
         <w:t xml:space="preserve"> </w:t>
       </w:r>
-      <w:hyperlink r:id="rId42" w:history="1">
+      <w:hyperlink r:id="rId43" w:history="1">
         <w:r>
           <w:rPr>
             <w:rStyle w:val="Hyperlink"/>
@@ -8078,13 +9257,43 @@
           <w:b/>
         </w:rPr>
       </w:pPr>
+      <w:proofErr w:type="spellStart"/>
       <w:r>
         <w:rPr>
           <w:b/>
         </w:rPr>
-        <w:t xml:space="preserve">Muchsin Hisyam : </w:t>
-      </w:r>
-      <w:hyperlink r:id="rId43" w:history="1">
+        <w:t>Muchsin</w:t>
+      </w:r>
+      <w:proofErr w:type="spellEnd"/>
+      <w:r>
+        <w:rPr>
+          <w:b/>
+        </w:rPr>
+        <w:t xml:space="preserve"> </w:t>
+      </w:r>
+      <w:proofErr w:type="spellStart"/>
+      <w:proofErr w:type="gramStart"/>
+      <w:r>
+        <w:rPr>
+          <w:b/>
+        </w:rPr>
+        <w:t>Hisyam</w:t>
+      </w:r>
+      <w:proofErr w:type="spellEnd"/>
+      <w:r>
+        <w:rPr>
+          <w:b/>
+        </w:rPr>
+        <w:t xml:space="preserve"> :</w:t>
+      </w:r>
+      <w:proofErr w:type="gramEnd"/>
+      <w:r>
+        <w:rPr>
+          <w:b/>
+        </w:rPr>
+        <w:t xml:space="preserve"> </w:t>
+      </w:r>
+      <w:hyperlink r:id="rId44" w:history="1">
         <w:r>
           <w:rPr>
             <w:rStyle w:val="Hyperlink"/>
@@ -8109,9 +9318,23 @@
         <w:rPr>
           <w:b/>
         </w:rPr>
-        <w:t xml:space="preserve">Ricky Anderson : </w:t>
-      </w:r>
-      <w:hyperlink r:id="rId44">
+        <w:t xml:space="preserve">Ricky </w:t>
+      </w:r>
+      <w:proofErr w:type="gramStart"/>
+      <w:r>
+        <w:rPr>
+          <w:b/>
+        </w:rPr>
+        <w:t>Anderson :</w:t>
+      </w:r>
+      <w:proofErr w:type="gramEnd"/>
+      <w:r>
+        <w:rPr>
+          <w:b/>
+        </w:rPr>
+        <w:t xml:space="preserve"> </w:t>
+      </w:r>
+      <w:hyperlink r:id="rId45">
         <w:r>
           <w:rPr>
             <w:b/>
@@ -8128,7 +9351,7 @@
       </w:pPr>
     </w:p>
     <w:sectPr>
-      <w:headerReference w:type="default" r:id="rId45"/>
+      <w:headerReference w:type="default" r:id="rId46"/>
       <w:pgSz w:w="12240" w:h="15840"/>
       <w:pgMar w:top="1440" w:right="1440" w:bottom="1440" w:left="1440" w:header="720" w:footer="720" w:gutter="0"/>
       <w:pgNumType w:start="1"/>
@@ -9154,7 +10377,7 @@
       </w:pPr>
     </w:pPrDefault>
   </w:docDefaults>
-  <w:latentStyles w:defLockedState="0" w:defUIPriority="99" w:defSemiHidden="0" w:defUnhideWhenUsed="0" w:defQFormat="0" w:count="376">
+  <w:latentStyles w:defLockedState="0" w:defUIPriority="99" w:defSemiHidden="0" w:defUnhideWhenUsed="0" w:defQFormat="0" w:count="375">
     <w:lsdException w:name="Normal" w:uiPriority="0" w:qFormat="1"/>
     <w:lsdException w:name="heading 1" w:uiPriority="9" w:qFormat="1"/>
     <w:lsdException w:name="heading 2" w:semiHidden="1" w:uiPriority="9" w:unhideWhenUsed="1" w:qFormat="1"/>
@@ -9530,7 +10753,6 @@
     <w:lsdException w:name="Smart Hyperlink" w:semiHidden="1" w:unhideWhenUsed="1"/>
     <w:lsdException w:name="Hashtag" w:semiHidden="1" w:unhideWhenUsed="1"/>
     <w:lsdException w:name="Unresolved Mention" w:semiHidden="1" w:unhideWhenUsed="1"/>
-    <w:lsdException w:name="Smart Link" w:semiHidden="1" w:unhideWhenUsed="1"/>
   </w:latentStyles>
   <w:style w:type="paragraph" w:default="1" w:styleId="Normal">
     <w:name w:val="Normal"/>
@@ -9844,6 +11066,36 @@
     <w:rPr>
       <w:color w:val="800080" w:themeColor="followedHyperlink"/>
       <w:u w:val="single"/>
+    </w:rPr>
+  </w:style>
+  <w:style w:type="paragraph" w:styleId="BalloonText">
+    <w:name w:val="Balloon Text"/>
+    <w:basedOn w:val="Normal"/>
+    <w:link w:val="BalloonTextChar"/>
+    <w:uiPriority w:val="99"/>
+    <w:semiHidden/>
+    <w:unhideWhenUsed/>
+    <w:rsid w:val="00A7745C"/>
+    <w:pPr>
+      <w:spacing w:line="240" w:lineRule="auto"/>
+    </w:pPr>
+    <w:rPr>
+      <w:rFonts w:ascii="Segoe UI" w:hAnsi="Segoe UI" w:cs="Segoe UI"/>
+      <w:sz w:val="18"/>
+      <w:szCs w:val="18"/>
+    </w:rPr>
+  </w:style>
+  <w:style w:type="character" w:customStyle="1" w:styleId="BalloonTextChar">
+    <w:name w:val="Balloon Text Char"/>
+    <w:basedOn w:val="DefaultParagraphFont"/>
+    <w:link w:val="BalloonText"/>
+    <w:uiPriority w:val="99"/>
+    <w:semiHidden/>
+    <w:rsid w:val="00A7745C"/>
+    <w:rPr>
+      <w:rFonts w:ascii="Segoe UI" w:hAnsi="Segoe UI" w:cs="Segoe UI"/>
+      <w:sz w:val="18"/>
+      <w:szCs w:val="18"/>
     </w:rPr>
   </w:style>
 </w:styles>

</xml_diff>